<commit_message>
(use "git reset HEAD <file>..." to unstage) 	modified:   docs/description/ee260_2018_spring_materials_laboratory_02_description.docx
</commit_message>
<xml_diff>
--- a/docs/description/ee260_2018_spring_materials_laboratory_02_description.docx
+++ b/docs/description/ee260_2018_spring_materials_laboratory_02_description.docx
@@ -599,6 +599,7 @@
         <w:rPr>
           <w:rFonts w:ascii="Arial" w:hAnsi="Arial"/>
           <w:b/>
+          <w:noProof/>
           <w:sz w:val="28"/>
         </w:rPr>
         <w:pict w14:anchorId="31D307EB">
@@ -621,7 +622,7 @@
             <v:path o:extrusionok="f" gradientshapeok="t" o:connecttype="rect"/>
             <o:lock v:ext="edit" aspectratio="t"/>
           </v:shapetype>
-          <v:shape id="_x0000_i1025" type="#_x0000_t75" alt="Microsoft Office Signature Line..." style="width:192pt;height:96pt">
+          <v:shape id="_x0000_i1025" type="#_x0000_t75" alt="Microsoft Office Signature Line..." style="width:192pt;height:96pt;mso-width-percent:0;mso-height-percent:0;mso-width-percent:0;mso-height-percent:0">
             <v:imagedata r:id="rId5" o:title=""/>
             <o:lock v:ext="edit" ungrouping="t" rotation="t" cropping="t" verticies="t" text="t" grouping="t"/>
             <o:signatureline v:ext="edit" id="{BA56A9A7-2EF9-4EEC-9182-4C8273695B11}" provid="{00000000-0000-0000-0000-000000000000}" o:suggestedsigner="Joshua Chen" issignatureline="t"/>
@@ -2103,15 +2104,7 @@
         <w:rPr>
           <w:sz w:val="24"/>
         </w:rPr>
-        <w:t xml:space="preserve">out a Boolean </w:t>
-      </w:r>
-      <w:bookmarkStart w:id="2" w:name="_GoBack"/>
-      <w:bookmarkEnd w:id="2"/>
-      <w:r>
-        <w:rPr>
-          <w:sz w:val="24"/>
-        </w:rPr>
-        <w:t xml:space="preserve">expression for detecting OVERFLOW </w:t>
+        <w:t xml:space="preserve">out a Boolean expression for detecting OVERFLOW </w:t>
       </w:r>
       <w:r>
         <w:rPr>
@@ -2196,8 +2189,8 @@
       <w:pPr>
         <w:pStyle w:val="Heading1"/>
       </w:pPr>
-      <w:bookmarkStart w:id="3" w:name="Lab_Assignment:"/>
-      <w:bookmarkEnd w:id="3"/>
+      <w:bookmarkStart w:id="2" w:name="Lab_Assignment:"/>
+      <w:bookmarkEnd w:id="2"/>
       <w:r>
         <w:t>Lab Assignment:</w:t>
       </w:r>
@@ -7999,7 +7992,21 @@
         <w:rPr>
           <w:sz w:val="24"/>
         </w:rPr>
-        <w:t>, simulation results, your pre-labs, your sign-off sheet as well as the grading</w:t>
+        <w:t>, simulation results, you</w:t>
+      </w:r>
+      <w:r>
+        <w:rPr>
+          <w:sz w:val="24"/>
+        </w:rPr>
+        <w:t xml:space="preserve">r pre-labs, and </w:t>
+      </w:r>
+      <w:bookmarkStart w:id="3" w:name="_GoBack"/>
+      <w:bookmarkEnd w:id="3"/>
+      <w:r>
+        <w:rPr>
+          <w:sz w:val="24"/>
+        </w:rPr>
+        <w:t>the grading</w:t>
       </w:r>
       <w:r>
         <w:rPr>

</xml_diff>